<commit_message>
se arreglo problema de canis cuando no configurabas ninguna conexion a la base de datos, tambien se migro el manejo de sessiones del controller.php al crud.php
</commit_message>
<xml_diff>
--- a/docs/listos/Archivos de configuracion.docx
+++ b/docs/listos/Archivos de configuracion.docx
@@ -42,20 +42,63 @@
           <w:sz w:val="36"/>
           <w:lang w:val="es-ES"/>
         </w:rPr>
-        <w:t>n de Canis</w:t>
-      </w:r>
-    </w:p>
-    <w:p>
-      <w:pPr>
-        <w:rPr>
-          <w:lang w:val="es-ES"/>
-        </w:rPr>
-      </w:pPr>
-      <w:r>
-        <w:rPr>
-          <w:lang w:val="es-ES"/>
-        </w:rPr>
-        <w:t>Canis esta concebido para realizar aplicaciones te tamaño pequeño a mediano. Fue creado para reducir el tiempo de desarrollo de las aplicaciones ya que tiene incluido una gama de funcionalidades e integraciones con muchas de las mejores tecnologias de desarrollo web.</w:t>
+        <w:t xml:space="preserve">n de </w:t>
+      </w:r>
+      <w:proofErr w:type="spellStart"/>
+      <w:r>
+        <w:rPr>
+          <w:b/>
+          <w:color w:val="0070C0"/>
+          <w:sz w:val="36"/>
+          <w:lang w:val="es-ES"/>
+        </w:rPr>
+        <w:t>Canis</w:t>
+      </w:r>
+      <w:proofErr w:type="spellEnd"/>
+    </w:p>
+    <w:p>
+      <w:pPr>
+        <w:rPr>
+          <w:lang w:val="es-ES"/>
+        </w:rPr>
+      </w:pPr>
+      <w:proofErr w:type="spellStart"/>
+      <w:r>
+        <w:rPr>
+          <w:lang w:val="es-ES"/>
+        </w:rPr>
+        <w:t>Canis</w:t>
+      </w:r>
+      <w:proofErr w:type="spellEnd"/>
+      <w:r>
+        <w:rPr>
+          <w:lang w:val="es-ES"/>
+        </w:rPr>
+        <w:t xml:space="preserve"> </w:t>
+      </w:r>
+      <w:r>
+        <w:rPr>
+          <w:lang w:val="es-ES"/>
+        </w:rPr>
+        <w:t>está</w:t>
+      </w:r>
+      <w:r>
+        <w:rPr>
+          <w:lang w:val="es-ES"/>
+        </w:rPr>
+        <w:t xml:space="preserve"> concebido para realizar aplicaciones te tamaño pequeño a mediano. Fue creado para reducir el tiempo de desarrollo de las aplicaciones ya que tiene incluido una gama de funcionalidades e integraciones con muchas de las mejores </w:t>
+      </w:r>
+      <w:r>
+        <w:rPr>
+          <w:lang w:val="es-ES"/>
+        </w:rPr>
+        <w:t>tecnologías</w:t>
+      </w:r>
+      <w:r>
+        <w:rPr>
+          <w:lang w:val="es-ES"/>
+        </w:rPr>
+        <w:t xml:space="preserve"> de desarrollo web.</w:t>
       </w:r>
     </w:p>
     <w:p>
@@ -86,7 +129,19 @@
         <w:rPr>
           <w:lang w:val="es-ES"/>
         </w:rPr>
-        <w:t xml:space="preserve"> muy importante que debemos </w:t>
+        <w:t xml:space="preserve"> muy </w:t>
+      </w:r>
+      <w:r>
+        <w:rPr>
+          <w:lang w:val="es-ES"/>
+        </w:rPr>
+        <w:t>importantes</w:t>
+      </w:r>
+      <w:r>
+        <w:rPr>
+          <w:lang w:val="es-ES"/>
+        </w:rPr>
+        <w:t xml:space="preserve"> que debemos </w:t>
       </w:r>
       <w:r>
         <w:rPr>
@@ -150,19 +205,93 @@
         <w:rPr>
           <w:lang w:val="es-ES"/>
         </w:rPr>
-        <w:t>s el “controlador” del framework</w:t>
-      </w:r>
-      <w:r>
-        <w:rPr>
-          <w:lang w:val="es-ES"/>
-        </w:rPr>
-        <w:t>, se supone que los vamos construyendo y editando a medida que desarrollamos la aplicacion y vamos creando las vistas. En é</w:t>
-      </w:r>
-      <w:r>
-        <w:rPr>
-          <w:lang w:val="es-ES"/>
-        </w:rPr>
-        <w:t>l se especifican todos los detalles que Canis necesita para poder renderizar una vista. No es mas que una gran lista de definiciones de “vistas” y los elementos que utilizan, veamos el siguiente archivo bindings como ejemplo:</w:t>
+        <w:t xml:space="preserve">s el “controlador” del </w:t>
+      </w:r>
+      <w:proofErr w:type="spellStart"/>
+      <w:r>
+        <w:rPr>
+          <w:lang w:val="es-ES"/>
+        </w:rPr>
+        <w:t>framework</w:t>
+      </w:r>
+      <w:proofErr w:type="spellEnd"/>
+      <w:r>
+        <w:rPr>
+          <w:lang w:val="es-ES"/>
+        </w:rPr>
+        <w:t xml:space="preserve">, se supone que los vamos construyendo y editando a medida que desarrollamos la </w:t>
+      </w:r>
+      <w:r>
+        <w:rPr>
+          <w:lang w:val="es-ES"/>
+        </w:rPr>
+        <w:t>aplicación</w:t>
+      </w:r>
+      <w:r>
+        <w:rPr>
+          <w:lang w:val="es-ES"/>
+        </w:rPr>
+        <w:t xml:space="preserve"> y vamos creando las vistas. En é</w:t>
+      </w:r>
+      <w:r>
+        <w:rPr>
+          <w:lang w:val="es-ES"/>
+        </w:rPr>
+        <w:t xml:space="preserve">l se especifican todos los detalles que </w:t>
+      </w:r>
+      <w:proofErr w:type="spellStart"/>
+      <w:r>
+        <w:rPr>
+          <w:lang w:val="es-ES"/>
+        </w:rPr>
+        <w:t>Canis</w:t>
+      </w:r>
+      <w:proofErr w:type="spellEnd"/>
+      <w:r>
+        <w:rPr>
+          <w:lang w:val="es-ES"/>
+        </w:rPr>
+        <w:t xml:space="preserve"> necesita para poder </w:t>
+      </w:r>
+      <w:proofErr w:type="spellStart"/>
+      <w:r>
+        <w:rPr>
+          <w:lang w:val="es-ES"/>
+        </w:rPr>
+        <w:t>renderizar</w:t>
+      </w:r>
+      <w:proofErr w:type="spellEnd"/>
+      <w:r>
+        <w:rPr>
+          <w:lang w:val="es-ES"/>
+        </w:rPr>
+        <w:t xml:space="preserve"> una vista. No es </w:t>
+      </w:r>
+      <w:r>
+        <w:rPr>
+          <w:lang w:val="es-ES"/>
+        </w:rPr>
+        <w:t>más</w:t>
+      </w:r>
+      <w:r>
+        <w:rPr>
+          <w:lang w:val="es-ES"/>
+        </w:rPr>
+        <w:t xml:space="preserve"> que una gran lista de definiciones de “vistas” y los elementos que utilizan, veamos el siguiente archivo </w:t>
+      </w:r>
+      <w:proofErr w:type="spellStart"/>
+      <w:r>
+        <w:rPr>
+          <w:lang w:val="es-ES"/>
+        </w:rPr>
+        <w:t>bindings</w:t>
+      </w:r>
+      <w:proofErr w:type="spellEnd"/>
+      <w:r>
+        <w:rPr>
+          <w:lang w:val="es-ES"/>
+        </w:rPr>
+        <w:t xml:space="preserve"> como ejemplo:</w:t>
       </w:r>
     </w:p>
     <w:p>
@@ -171,15 +300,21 @@
         <w:ind w:left="360"/>
         <w:rPr>
           <w:i/>
-          <w:lang w:val="es-ES"/>
-        </w:rPr>
-      </w:pPr>
-      <w:r>
-        <w:rPr>
-          <w:i/>
-          <w:lang w:val="es-ES"/>
-        </w:rPr>
-        <w:t>&lt;?xml version="1.0"?&gt;</w:t>
+        </w:rPr>
+      </w:pPr>
+      <w:proofErr w:type="gramStart"/>
+      <w:r>
+        <w:rPr>
+          <w:i/>
+        </w:rPr>
+        <w:t>&lt;?xml</w:t>
+      </w:r>
+      <w:proofErr w:type="gramEnd"/>
+      <w:r>
+        <w:rPr>
+          <w:i/>
+        </w:rPr>
+        <w:t xml:space="preserve"> version="1.0"?&gt;</w:t>
       </w:r>
     </w:p>
     <w:p>
@@ -188,15 +323,27 @@
         <w:ind w:left="360"/>
         <w:rPr>
           <w:i/>
-          <w:lang w:val="es-ES"/>
-        </w:rPr>
-      </w:pPr>
-      <w:r>
-        <w:rPr>
-          <w:i/>
-          <w:lang w:val="es-ES"/>
-        </w:rPr>
-        <w:t>&lt;views&gt;</w:t>
+        </w:rPr>
+      </w:pPr>
+      <w:r>
+        <w:rPr>
+          <w:i/>
+        </w:rPr>
+        <w:t>&lt;</w:t>
+      </w:r>
+      <w:proofErr w:type="gramStart"/>
+      <w:r>
+        <w:rPr>
+          <w:i/>
+        </w:rPr>
+        <w:t>views</w:t>
+      </w:r>
+      <w:proofErr w:type="gramEnd"/>
+      <w:r>
+        <w:rPr>
+          <w:i/>
+        </w:rPr>
+        <w:t>&gt;</w:t>
       </w:r>
     </w:p>
     <w:p>
@@ -205,13 +352,11 @@
         <w:ind w:left="360"/>
         <w:rPr>
           <w:i/>
-          <w:lang w:val="es-ES"/>
-        </w:rPr>
-      </w:pPr>
-      <w:r>
-        <w:rPr>
-          <w:i/>
-          <w:lang w:val="es-ES"/>
+        </w:rPr>
+      </w:pPr>
+      <w:r>
+        <w:rPr>
+          <w:i/>
         </w:rPr>
         <w:tab/>
         <w:t xml:space="preserve">&lt;view </w:t>
@@ -221,30 +366,56 @@
           <w:b/>
           <w:i/>
           <w:color w:val="17365D" w:themeColor="text2" w:themeShade="BF"/>
-          <w:lang w:val="es-ES"/>
-        </w:rPr>
-        <w:t>name="inicio"</w:t>
-      </w:r>
-      <w:r>
-        <w:rPr>
-          <w:i/>
-          <w:lang w:val="es-ES"/>
+        </w:rPr>
+        <w:t>name="</w:t>
+      </w:r>
+      <w:proofErr w:type="spellStart"/>
+      <w:r>
+        <w:rPr>
+          <w:b/>
+          <w:i/>
+          <w:color w:val="17365D" w:themeColor="text2" w:themeShade="BF"/>
+        </w:rPr>
+        <w:t>inicio</w:t>
+      </w:r>
+      <w:proofErr w:type="spellEnd"/>
+      <w:r>
+        <w:rPr>
+          <w:b/>
+          <w:i/>
+          <w:color w:val="17365D" w:themeColor="text2" w:themeShade="BF"/>
+        </w:rPr>
+        <w:t>"</w:t>
+      </w:r>
+      <w:r>
+        <w:rPr>
+          <w:i/>
         </w:rPr>
         <w:t xml:space="preserve"> </w:t>
       </w:r>
+      <w:proofErr w:type="spellStart"/>
+      <w:proofErr w:type="gramStart"/>
       <w:r>
         <w:rPr>
           <w:b/>
           <w:i/>
           <w:color w:val="943634" w:themeColor="accent2" w:themeShade="BF"/>
-          <w:lang w:val="es-ES"/>
-        </w:rPr>
-        <w:t>url="inicio.php"</w:t>
-      </w:r>
-      <w:r>
-        <w:rPr>
-          <w:i/>
-          <w:lang w:val="es-ES"/>
+        </w:rPr>
+        <w:t>url</w:t>
+      </w:r>
+      <w:proofErr w:type="spellEnd"/>
+      <w:proofErr w:type="gramEnd"/>
+      <w:r>
+        <w:rPr>
+          <w:b/>
+          <w:i/>
+          <w:color w:val="943634" w:themeColor="accent2" w:themeShade="BF"/>
+        </w:rPr>
+        <w:t>="inicio.php"</w:t>
+      </w:r>
+      <w:r>
+        <w:rPr>
+          <w:i/>
         </w:rPr>
         <w:t xml:space="preserve"> </w:t>
       </w:r>
@@ -253,14 +424,30 @@
           <w:b/>
           <w:i/>
           <w:color w:val="76923C" w:themeColor="accent3" w:themeShade="BF"/>
-          <w:lang w:val="es-ES"/>
-        </w:rPr>
-        <w:t>class="InicioDelegate"</w:t>
-      </w:r>
-      <w:r>
-        <w:rPr>
-          <w:i/>
-          <w:lang w:val="es-ES"/>
+        </w:rPr>
+        <w:t>class="</w:t>
+      </w:r>
+      <w:proofErr w:type="spellStart"/>
+      <w:r>
+        <w:rPr>
+          <w:b/>
+          <w:i/>
+          <w:color w:val="76923C" w:themeColor="accent3" w:themeShade="BF"/>
+        </w:rPr>
+        <w:t>InicioDelegate</w:t>
+      </w:r>
+      <w:proofErr w:type="spellEnd"/>
+      <w:r>
+        <w:rPr>
+          <w:b/>
+          <w:i/>
+          <w:color w:val="76923C" w:themeColor="accent3" w:themeShade="BF"/>
+        </w:rPr>
+        <w:t>"</w:t>
+      </w:r>
+      <w:r>
+        <w:rPr>
+          <w:i/>
         </w:rPr>
         <w:t xml:space="preserve"> </w:t>
       </w:r>
@@ -269,14 +456,12 @@
           <w:b/>
           <w:i/>
           <w:color w:val="E36C0A" w:themeColor="accent6" w:themeShade="BF"/>
-          <w:lang w:val="es-ES"/>
         </w:rPr>
         <w:t>template=”home”</w:t>
       </w:r>
       <w:r>
         <w:rPr>
           <w:i/>
-          <w:lang w:val="es-ES"/>
         </w:rPr>
         <w:t xml:space="preserve"> /&gt;</w:t>
       </w:r>
@@ -287,16 +472,58 @@
         <w:ind w:left="360"/>
         <w:rPr>
           <w:i/>
-          <w:lang w:val="es-ES"/>
-        </w:rPr>
-      </w:pPr>
-      <w:r>
-        <w:rPr>
-          <w:i/>
-          <w:lang w:val="es-ES"/>
+        </w:rPr>
+      </w:pPr>
+      <w:r>
+        <w:rPr>
+          <w:i/>
         </w:rPr>
         <w:tab/>
-        <w:t>&lt;view name="registro" url="_user/registro.php" class="RegistroDelegate"&gt;</w:t>
+        <w:t>&lt;view name="</w:t>
+      </w:r>
+      <w:proofErr w:type="spellStart"/>
+      <w:r>
+        <w:rPr>
+          <w:i/>
+        </w:rPr>
+        <w:t>registro</w:t>
+      </w:r>
+      <w:proofErr w:type="spellEnd"/>
+      <w:r>
+        <w:rPr>
+          <w:i/>
+        </w:rPr>
+        <w:t xml:space="preserve">" </w:t>
+      </w:r>
+      <w:proofErr w:type="spellStart"/>
+      <w:proofErr w:type="gramStart"/>
+      <w:r>
+        <w:rPr>
+          <w:i/>
+        </w:rPr>
+        <w:t>url</w:t>
+      </w:r>
+      <w:proofErr w:type="spellEnd"/>
+      <w:proofErr w:type="gramEnd"/>
+      <w:r>
+        <w:rPr>
+          <w:i/>
+        </w:rPr>
+        <w:t>="_user/registro.php" class="</w:t>
+      </w:r>
+      <w:proofErr w:type="spellStart"/>
+      <w:r>
+        <w:rPr>
+          <w:i/>
+        </w:rPr>
+        <w:t>RegistroDelegate</w:t>
+      </w:r>
+      <w:proofErr w:type="spellEnd"/>
+      <w:r>
+        <w:rPr>
+          <w:i/>
+        </w:rPr>
+        <w:t>"&gt;</w:t>
       </w:r>
     </w:p>
     <w:p>
@@ -306,20 +533,17 @@
         <w:rPr>
           <w:b/>
           <w:i/>
-          <w:lang w:val="es-ES"/>
-        </w:rPr>
-      </w:pPr>
-      <w:r>
-        <w:rPr>
-          <w:i/>
-          <w:lang w:val="es-ES"/>
+        </w:rPr>
+      </w:pPr>
+      <w:r>
+        <w:rPr>
+          <w:i/>
         </w:rPr>
         <w:tab/>
       </w:r>
       <w:r>
         <w:rPr>
           <w:i/>
-          <w:lang w:val="es-ES"/>
         </w:rPr>
         <w:tab/>
       </w:r>
@@ -327,7 +551,6 @@
         <w:rPr>
           <w:b/>
           <w:i/>
-          <w:lang w:val="es-ES"/>
         </w:rPr>
         <w:t xml:space="preserve">&lt;getter </w:t>
       </w:r>
@@ -336,7 +559,6 @@
           <w:b/>
           <w:i/>
           <w:color w:val="7030A0"/>
-          <w:lang w:val="es-ES"/>
         </w:rPr>
         <w:t>destination="locations"</w:t>
       </w:r>
@@ -344,9 +566,24 @@
         <w:rPr>
           <w:b/>
           <w:i/>
-          <w:lang w:val="es-ES"/>
-        </w:rPr>
-        <w:t>&gt;getLocations&lt;/getter&gt;</w:t>
+        </w:rPr>
+        <w:t>&gt;</w:t>
+      </w:r>
+      <w:proofErr w:type="spellStart"/>
+      <w:r>
+        <w:rPr>
+          <w:b/>
+          <w:i/>
+        </w:rPr>
+        <w:t>getLocations</w:t>
+      </w:r>
+      <w:proofErr w:type="spellEnd"/>
+      <w:r>
+        <w:rPr>
+          <w:b/>
+          <w:i/>
+        </w:rPr>
+        <w:t>&lt;/getter&gt;</w:t>
       </w:r>
     </w:p>
     <w:p>
@@ -355,23 +592,34 @@
         <w:ind w:left="360"/>
         <w:rPr>
           <w:i/>
-          <w:lang w:val="es-ES"/>
-        </w:rPr>
-      </w:pPr>
-      <w:r>
-        <w:rPr>
-          <w:i/>
-          <w:lang w:val="es-ES"/>
+        </w:rPr>
+      </w:pPr>
+      <w:r>
+        <w:rPr>
+          <w:i/>
         </w:rPr>
         <w:tab/>
       </w:r>
       <w:r>
         <w:rPr>
           <w:i/>
-          <w:lang w:val="es-ES"/>
         </w:rPr>
         <w:tab/>
-        <w:t>&lt;getter destination="roles"&gt;getRoles&lt;/getter&gt;</w:t>
+        <w:t>&lt;getter destination="roles"&gt;</w:t>
+      </w:r>
+      <w:proofErr w:type="spellStart"/>
+      <w:r>
+        <w:rPr>
+          <w:i/>
+        </w:rPr>
+        <w:t>getRoles</w:t>
+      </w:r>
+      <w:proofErr w:type="spellEnd"/>
+      <w:r>
+        <w:rPr>
+          <w:i/>
+        </w:rPr>
+        <w:t>&lt;/getter&gt;</w:t>
       </w:r>
     </w:p>
     <w:p>
@@ -380,13 +628,11 @@
         <w:ind w:left="360"/>
         <w:rPr>
           <w:i/>
-          <w:lang w:val="es-ES"/>
-        </w:rPr>
-      </w:pPr>
-      <w:r>
-        <w:rPr>
-          <w:i/>
-          <w:lang w:val="es-ES"/>
+        </w:rPr>
+      </w:pPr>
+      <w:r>
+        <w:rPr>
+          <w:i/>
         </w:rPr>
         <w:tab/>
         <w:t>&lt;/view&gt;</w:t>
@@ -398,13 +644,11 @@
         <w:ind w:left="360" w:firstLine="360"/>
         <w:rPr>
           <w:i/>
-          <w:lang w:val="es-ES"/>
-        </w:rPr>
-      </w:pPr>
-      <w:r>
-        <w:rPr>
-          <w:i/>
-          <w:lang w:val="es-ES"/>
+        </w:rPr>
+      </w:pPr>
+      <w:r>
+        <w:rPr>
+          <w:i/>
         </w:rPr>
         <w:t xml:space="preserve">&lt;view </w:t>
       </w:r>
@@ -413,48 +657,38 @@
           <w:b/>
           <w:i/>
           <w:color w:val="17365D" w:themeColor="text2" w:themeShade="BF"/>
-          <w:lang w:val="es-ES"/>
-        </w:rPr>
-        <w:t>name="</w:t>
-      </w:r>
-      <w:r>
-        <w:rPr>
-          <w:b/>
-          <w:i/>
-          <w:color w:val="17365D" w:themeColor="text2" w:themeShade="BF"/>
-          <w:lang w:val="es-ES"/>
-        </w:rPr>
-        <w:t>account</w:t>
-      </w:r>
-      <w:r>
-        <w:rPr>
-          <w:b/>
-          <w:i/>
-          <w:color w:val="17365D" w:themeColor="text2" w:themeShade="BF"/>
-          <w:lang w:val="es-ES"/>
-        </w:rPr>
-        <w:t>"</w:t>
-      </w:r>
-      <w:r>
-        <w:rPr>
-          <w:i/>
-          <w:lang w:val="es-ES"/>
+        </w:rPr>
+        <w:t>name="account"</w:t>
+      </w:r>
+      <w:r>
+        <w:rPr>
+          <w:i/>
         </w:rPr>
         <w:t xml:space="preserve"> </w:t>
       </w:r>
+      <w:proofErr w:type="spellStart"/>
+      <w:proofErr w:type="gramStart"/>
       <w:r>
         <w:rPr>
           <w:b/>
           <w:i/>
           <w:color w:val="943634" w:themeColor="accent2" w:themeShade="BF"/>
-          <w:lang w:val="es-ES"/>
-        </w:rPr>
-        <w:t>url="inicio.php"</w:t>
-      </w:r>
-      <w:r>
-        <w:rPr>
-          <w:i/>
-          <w:lang w:val="es-ES"/>
+        </w:rPr>
+        <w:t>url</w:t>
+      </w:r>
+      <w:proofErr w:type="spellEnd"/>
+      <w:proofErr w:type="gramEnd"/>
+      <w:r>
+        <w:rPr>
+          <w:b/>
+          <w:i/>
+          <w:color w:val="943634" w:themeColor="accent2" w:themeShade="BF"/>
+        </w:rPr>
+        <w:t>="inicio.php"</w:t>
+      </w:r>
+      <w:r>
+        <w:rPr>
+          <w:i/>
         </w:rPr>
         <w:t xml:space="preserve"> /&gt;</w:t>
       </w:r>
@@ -473,7 +707,25 @@
           <w:i/>
           <w:lang w:val="es-ES"/>
         </w:rPr>
-        <w:t>&lt;/views&gt;</w:t>
+        <w:t>&lt;/</w:t>
+      </w:r>
+      <w:proofErr w:type="spellStart"/>
+      <w:proofErr w:type="gramStart"/>
+      <w:r>
+        <w:rPr>
+          <w:i/>
+          <w:lang w:val="es-ES"/>
+        </w:rPr>
+        <w:t>views</w:t>
+      </w:r>
+      <w:proofErr w:type="spellEnd"/>
+      <w:proofErr w:type="gramEnd"/>
+      <w:r>
+        <w:rPr>
+          <w:i/>
+          <w:lang w:val="es-ES"/>
+        </w:rPr>
+        <w:t>&gt;</w:t>
       </w:r>
     </w:p>
     <w:p>
@@ -502,7 +754,31 @@
         <w:rPr>
           <w:lang w:val="es-ES"/>
         </w:rPr>
-        <w:t>a pagina web esta compuesta de 3</w:t>
+        <w:t xml:space="preserve">a </w:t>
+      </w:r>
+      <w:r>
+        <w:rPr>
+          <w:lang w:val="es-ES"/>
+        </w:rPr>
+        <w:t>página</w:t>
+      </w:r>
+      <w:r>
+        <w:rPr>
+          <w:lang w:val="es-ES"/>
+        </w:rPr>
+        <w:t xml:space="preserve"> web </w:t>
+      </w:r>
+      <w:r>
+        <w:rPr>
+          <w:lang w:val="es-ES"/>
+        </w:rPr>
+        <w:t>está</w:t>
+      </w:r>
+      <w:r>
+        <w:rPr>
+          <w:lang w:val="es-ES"/>
+        </w:rPr>
+        <w:t xml:space="preserve"> compuesta de 3</w:t>
       </w:r>
       <w:r>
         <w:rPr>
@@ -514,19 +790,147 @@
         <w:rPr>
           <w:lang w:val="es-ES"/>
         </w:rPr>
-        <w:t xml:space="preserve"> y “account”</w:t>
-      </w:r>
-      <w:r>
-        <w:rPr>
-          <w:lang w:val="es-ES"/>
-        </w:rPr>
-        <w:t>. Ademas le hemos especificado al frameword la ubicacion (url) de estas vistas</w:t>
-      </w:r>
-      <w:r>
-        <w:rPr>
-          <w:lang w:val="es-ES"/>
-        </w:rPr>
-        <w:t>. Estos dos parametros son obligatorios para cualquier vista que definamos en este archivo. Los otros parametros son opcionales pero muy importantes si queremos explotar todas las funcionalidades del framework que de seguro si las conocemos bien, nos harán la vida mucho mas facil.</w:t>
+        <w:t xml:space="preserve"> y “</w:t>
+      </w:r>
+      <w:proofErr w:type="spellStart"/>
+      <w:r>
+        <w:rPr>
+          <w:lang w:val="es-ES"/>
+        </w:rPr>
+        <w:t>account</w:t>
+      </w:r>
+      <w:proofErr w:type="spellEnd"/>
+      <w:r>
+        <w:rPr>
+          <w:lang w:val="es-ES"/>
+        </w:rPr>
+        <w:t>”</w:t>
+      </w:r>
+      <w:r>
+        <w:rPr>
+          <w:lang w:val="es-ES"/>
+        </w:rPr>
+        <w:t xml:space="preserve">. </w:t>
+      </w:r>
+      <w:r>
+        <w:rPr>
+          <w:lang w:val="es-ES"/>
+        </w:rPr>
+        <w:t>Además</w:t>
+      </w:r>
+      <w:r>
+        <w:rPr>
+          <w:lang w:val="es-ES"/>
+        </w:rPr>
+        <w:t xml:space="preserve"> le hemos especificado al </w:t>
+      </w:r>
+      <w:proofErr w:type="spellStart"/>
+      <w:r>
+        <w:rPr>
+          <w:lang w:val="es-ES"/>
+        </w:rPr>
+        <w:t>frameword</w:t>
+      </w:r>
+      <w:proofErr w:type="spellEnd"/>
+      <w:r>
+        <w:rPr>
+          <w:lang w:val="es-ES"/>
+        </w:rPr>
+        <w:t xml:space="preserve"> la </w:t>
+      </w:r>
+      <w:r>
+        <w:rPr>
+          <w:lang w:val="es-ES"/>
+        </w:rPr>
+        <w:t>ubicación</w:t>
+      </w:r>
+      <w:r>
+        <w:rPr>
+          <w:lang w:val="es-ES"/>
+        </w:rPr>
+        <w:t xml:space="preserve"> (</w:t>
+      </w:r>
+      <w:proofErr w:type="spellStart"/>
+      <w:r>
+        <w:rPr>
+          <w:lang w:val="es-ES"/>
+        </w:rPr>
+        <w:t>url</w:t>
+      </w:r>
+      <w:proofErr w:type="spellEnd"/>
+      <w:r>
+        <w:rPr>
+          <w:lang w:val="es-ES"/>
+        </w:rPr>
+        <w:t>) de estas vistas</w:t>
+      </w:r>
+      <w:r>
+        <w:rPr>
+          <w:lang w:val="es-ES"/>
+        </w:rPr>
+        <w:t xml:space="preserve">. Estos dos </w:t>
+      </w:r>
+      <w:r>
+        <w:rPr>
+          <w:lang w:val="es-ES"/>
+        </w:rPr>
+        <w:t>parámetros</w:t>
+      </w:r>
+      <w:r>
+        <w:rPr>
+          <w:lang w:val="es-ES"/>
+        </w:rPr>
+        <w:t xml:space="preserve"> son obligatorios para cualquier vista que definamos en este archivo. Los otros </w:t>
+      </w:r>
+      <w:r>
+        <w:rPr>
+          <w:lang w:val="es-ES"/>
+        </w:rPr>
+        <w:t>parámetros</w:t>
+      </w:r>
+      <w:r>
+        <w:rPr>
+          <w:lang w:val="es-ES"/>
+        </w:rPr>
+        <w:t xml:space="preserve"> son opcionales pero muy importantes si queremos explotar todas las funcionalidades del </w:t>
+      </w:r>
+      <w:proofErr w:type="spellStart"/>
+      <w:r>
+        <w:rPr>
+          <w:lang w:val="es-ES"/>
+        </w:rPr>
+        <w:t>framework</w:t>
+      </w:r>
+      <w:proofErr w:type="spellEnd"/>
+      <w:r>
+        <w:rPr>
+          <w:lang w:val="es-ES"/>
+        </w:rPr>
+        <w:t xml:space="preserve"> que de seguro si las conocemos bien, nos harán la vida mucho </w:t>
+      </w:r>
+      <w:r>
+        <w:rPr>
+          <w:lang w:val="es-ES"/>
+        </w:rPr>
+        <w:t>más</w:t>
+      </w:r>
+      <w:r>
+        <w:rPr>
+          <w:lang w:val="es-ES"/>
+        </w:rPr>
+        <w:t xml:space="preserve"> </w:t>
+      </w:r>
+      <w:r>
+        <w:rPr>
+          <w:lang w:val="es-ES"/>
+        </w:rPr>
+        <w:t>fácil</w:t>
+      </w:r>
+      <w:r>
+        <w:rPr>
+          <w:lang w:val="es-ES"/>
+        </w:rPr>
+        <w:t>.</w:t>
       </w:r>
     </w:p>
     <w:p>
@@ -550,7 +954,31 @@
         <w:rPr>
           <w:lang w:val="es-ES"/>
         </w:rPr>
-        <w:t xml:space="preserve">Para aprender un poco mas sobre este archivo puedes leer el articulo </w:t>
+        <w:t xml:space="preserve">Para aprender un poco </w:t>
+      </w:r>
+      <w:r>
+        <w:rPr>
+          <w:lang w:val="es-ES"/>
+        </w:rPr>
+        <w:t>más</w:t>
+      </w:r>
+      <w:r>
+        <w:rPr>
+          <w:lang w:val="es-ES"/>
+        </w:rPr>
+        <w:t xml:space="preserve"> sobre este archivo puedes leer el </w:t>
+      </w:r>
+      <w:r>
+        <w:rPr>
+          <w:lang w:val="es-ES"/>
+        </w:rPr>
+        <w:t>artículo</w:t>
+      </w:r>
+      <w:r>
+        <w:rPr>
+          <w:lang w:val="es-ES"/>
+        </w:rPr>
+        <w:t xml:space="preserve"> </w:t>
       </w:r>
       <w:r>
         <w:rPr>
@@ -600,13 +1028,89 @@
         <w:rPr>
           <w:lang w:val="es-ES"/>
         </w:rPr>
-        <w:t>Es mucho mas simple que binding.xml, se encarga de definir los provilegios de lectura y escritura para cada rol y en cada vista</w:t>
-      </w:r>
-      <w:r>
-        <w:rPr>
-          <w:lang w:val="es-ES"/>
-        </w:rPr>
-        <w:t>, cada vez que creemos una nueva vista en binding.xml debemos venir a este fichero y darle privilegios segun el rol, de los contrario Canis nos arrojara un error de seguridad al momento de intenter renderizar la vista</w:t>
+        <w:t xml:space="preserve">Es mucho </w:t>
+      </w:r>
+      <w:r>
+        <w:rPr>
+          <w:lang w:val="es-ES"/>
+        </w:rPr>
+        <w:t>más</w:t>
+      </w:r>
+      <w:r>
+        <w:rPr>
+          <w:lang w:val="es-ES"/>
+        </w:rPr>
+        <w:t xml:space="preserve"> simple que binding.xml, se encarga de definir los </w:t>
+      </w:r>
+      <w:r>
+        <w:rPr>
+          <w:lang w:val="es-ES"/>
+        </w:rPr>
+        <w:t>privilegios</w:t>
+      </w:r>
+      <w:r>
+        <w:rPr>
+          <w:lang w:val="es-ES"/>
+        </w:rPr>
+        <w:t xml:space="preserve"> de lectura y escritura para cada rol y en cada vista</w:t>
+      </w:r>
+      <w:r>
+        <w:rPr>
+          <w:lang w:val="es-ES"/>
+        </w:rPr>
+        <w:t xml:space="preserve">, cada vez que creemos una nueva vista en binding.xml debemos venir a este fichero y darle privilegios </w:t>
+      </w:r>
+      <w:r>
+        <w:rPr>
+          <w:lang w:val="es-ES"/>
+        </w:rPr>
+        <w:t>según el rol, de lo</w:t>
+      </w:r>
+      <w:r>
+        <w:rPr>
+          <w:lang w:val="es-ES"/>
+        </w:rPr>
+        <w:t xml:space="preserve"> contrario </w:t>
+      </w:r>
+      <w:proofErr w:type="spellStart"/>
+      <w:r>
+        <w:rPr>
+          <w:lang w:val="es-ES"/>
+        </w:rPr>
+        <w:t>Canis</w:t>
+      </w:r>
+      <w:proofErr w:type="spellEnd"/>
+      <w:r>
+        <w:rPr>
+          <w:lang w:val="es-ES"/>
+        </w:rPr>
+        <w:t xml:space="preserve"> nos arrojara un error de seguridad al momento de </w:t>
+      </w:r>
+      <w:r>
+        <w:rPr>
+          <w:lang w:val="es-ES"/>
+        </w:rPr>
+        <w:t>intentar</w:t>
+      </w:r>
+      <w:r>
+        <w:rPr>
+          <w:lang w:val="es-ES"/>
+        </w:rPr>
+        <w:t xml:space="preserve"> </w:t>
+      </w:r>
+      <w:proofErr w:type="spellStart"/>
+      <w:r>
+        <w:rPr>
+          <w:lang w:val="es-ES"/>
+        </w:rPr>
+        <w:t>renderizar</w:t>
+      </w:r>
+      <w:proofErr w:type="spellEnd"/>
+      <w:r>
+        <w:rPr>
+          <w:lang w:val="es-ES"/>
+        </w:rPr>
+        <w:t xml:space="preserve"> la vista</w:t>
       </w:r>
       <w:r>
         <w:rPr>
@@ -626,21 +1130,65 @@
         <w:rPr>
           <w:lang w:val="es-ES"/>
         </w:rPr>
-        <w:t>&lt;?xml version="1.0"?&gt;</w:t>
-      </w:r>
-    </w:p>
-    <w:p>
-      <w:pPr>
-        <w:spacing w:after="0" w:line="240" w:lineRule="auto"/>
-        <w:rPr>
-          <w:lang w:val="es-ES"/>
-        </w:rPr>
-      </w:pPr>
-      <w:r>
-        <w:rPr>
-          <w:lang w:val="es-ES"/>
-        </w:rPr>
-        <w:t>&lt;roles&gt;</w:t>
+        <w:t>&lt;?</w:t>
+      </w:r>
+      <w:proofErr w:type="spellStart"/>
+      <w:proofErr w:type="gramStart"/>
+      <w:r>
+        <w:rPr>
+          <w:lang w:val="es-ES"/>
+        </w:rPr>
+        <w:t>xml</w:t>
+      </w:r>
+      <w:proofErr w:type="spellEnd"/>
+      <w:proofErr w:type="gramEnd"/>
+      <w:r>
+        <w:rPr>
+          <w:lang w:val="es-ES"/>
+        </w:rPr>
+        <w:t xml:space="preserve"> </w:t>
+      </w:r>
+      <w:proofErr w:type="spellStart"/>
+      <w:r>
+        <w:rPr>
+          <w:lang w:val="es-ES"/>
+        </w:rPr>
+        <w:t>version</w:t>
+      </w:r>
+      <w:proofErr w:type="spellEnd"/>
+      <w:r>
+        <w:rPr>
+          <w:lang w:val="es-ES"/>
+        </w:rPr>
+        <w:t>="1.0"?&gt;</w:t>
+      </w:r>
+    </w:p>
+    <w:p>
+      <w:pPr>
+        <w:spacing w:after="0" w:line="240" w:lineRule="auto"/>
+        <w:rPr>
+          <w:lang w:val="es-ES"/>
+        </w:rPr>
+      </w:pPr>
+      <w:r>
+        <w:rPr>
+          <w:lang w:val="es-ES"/>
+        </w:rPr>
+        <w:t>&lt;</w:t>
+      </w:r>
+      <w:proofErr w:type="gramStart"/>
+      <w:r>
+        <w:rPr>
+          <w:lang w:val="es-ES"/>
+        </w:rPr>
+        <w:t>roles</w:t>
+      </w:r>
+      <w:proofErr w:type="gramEnd"/>
+      <w:r>
+        <w:rPr>
+          <w:lang w:val="es-ES"/>
+        </w:rPr>
+        <w:t>&gt;</w:t>
       </w:r>
     </w:p>
     <w:p>
@@ -664,48 +1212,76 @@
           <w:color w:val="FFC000"/>
           <w:lang w:val="es-ES"/>
         </w:rPr>
-        <w:t>&lt;role name='invalid' &gt;</w:t>
-      </w:r>
-    </w:p>
-    <w:p>
-      <w:pPr>
-        <w:spacing w:after="0" w:line="240" w:lineRule="auto"/>
-        <w:rPr>
-          <w:lang w:val="es-ES"/>
-        </w:rPr>
+        <w:t xml:space="preserve">&lt;role </w:t>
+      </w:r>
+      <w:proofErr w:type="spellStart"/>
+      <w:r>
+        <w:rPr>
+          <w:b/>
+          <w:color w:val="FFC000"/>
+          <w:lang w:val="es-ES"/>
+        </w:rPr>
+        <w:t>name</w:t>
+      </w:r>
+      <w:proofErr w:type="spellEnd"/>
+      <w:r>
+        <w:rPr>
+          <w:b/>
+          <w:color w:val="FFC000"/>
+          <w:lang w:val="es-ES"/>
+        </w:rPr>
+        <w:t>='</w:t>
+      </w:r>
+      <w:proofErr w:type="spellStart"/>
+      <w:r>
+        <w:rPr>
+          <w:b/>
+          <w:color w:val="FFC000"/>
+          <w:lang w:val="es-ES"/>
+        </w:rPr>
+        <w:t>invalid</w:t>
+      </w:r>
+      <w:proofErr w:type="spellEnd"/>
+      <w:r>
+        <w:rPr>
+          <w:b/>
+          <w:color w:val="FFC000"/>
+          <w:lang w:val="es-ES"/>
+        </w:rPr>
+        <w:t>' &gt;</w:t>
+      </w:r>
+    </w:p>
+    <w:p>
+      <w:pPr>
+        <w:spacing w:after="0" w:line="240" w:lineRule="auto"/>
       </w:pPr>
       <w:r>
         <w:rPr>
           <w:lang w:val="es-ES"/>
         </w:rPr>
         <w:tab/>
-        <w:t xml:space="preserve">    &lt;view </w:t>
+        <w:t xml:space="preserve">    </w:t>
+      </w:r>
+      <w:r>
+        <w:t xml:space="preserve">&lt;view </w:t>
       </w:r>
       <w:r>
         <w:rPr>
           <w:color w:val="C00000"/>
-          <w:lang w:val="es-ES"/>
         </w:rPr>
         <w:t>read='true'</w:t>
       </w:r>
       <w:r>
-        <w:rPr>
-          <w:lang w:val="es-ES"/>
-        </w:rPr>
         <w:t xml:space="preserve"> </w:t>
       </w:r>
       <w:r>
         <w:rPr>
           <w:b/>
           <w:color w:val="00B050"/>
-          <w:lang w:val="es-ES"/>
         </w:rPr>
         <w:t>edit='true'</w:t>
       </w:r>
       <w:r>
-        <w:rPr>
-          <w:lang w:val="es-ES"/>
-        </w:rPr>
         <w:t xml:space="preserve"> delete='true' add='true'&gt;</w:t>
       </w:r>
       <w:r>
@@ -713,72 +1289,54 @@
           <w:b/>
           <w:i/>
           <w:color w:val="17365D" w:themeColor="text2" w:themeShade="BF"/>
-          <w:lang w:val="es-ES"/>
         </w:rPr>
         <w:t xml:space="preserve"> </w:t>
       </w:r>
+      <w:proofErr w:type="spellStart"/>
       <w:r>
         <w:rPr>
           <w:b/>
           <w:i/>
           <w:color w:val="17365D" w:themeColor="text2" w:themeShade="BF"/>
-          <w:lang w:val="es-ES"/>
         </w:rPr>
         <w:t>inicio</w:t>
       </w:r>
-      <w:r>
-        <w:rPr>
-          <w:lang w:val="es-ES"/>
-        </w:rPr>
+      <w:proofErr w:type="spellEnd"/>
+      <w:r>
         <w:t xml:space="preserve"> &lt;/view&gt;</w:t>
       </w:r>
     </w:p>
     <w:p>
       <w:pPr>
         <w:spacing w:after="0" w:line="240" w:lineRule="auto"/>
-        <w:rPr>
-          <w:lang w:val="es-ES"/>
-        </w:rPr>
-      </w:pPr>
-      <w:r>
-        <w:rPr>
-          <w:lang w:val="es-ES"/>
-        </w:rPr>
+      </w:pPr>
+      <w:r>
         <w:tab/>
         <w:t xml:space="preserve">    &lt;view read='true' edit='true' delete='true' add='true'&gt;</w:t>
       </w:r>
       <w:r>
         <w:rPr>
           <w:i/>
-          <w:lang w:val="es-ES"/>
         </w:rPr>
         <w:t xml:space="preserve"> </w:t>
       </w:r>
-      <w:r>
-        <w:rPr>
-          <w:i/>
-          <w:lang w:val="es-ES"/>
+      <w:proofErr w:type="spellStart"/>
+      <w:r>
+        <w:rPr>
+          <w:i/>
         </w:rPr>
         <w:t>registro</w:t>
       </w:r>
-      <w:r>
-        <w:rPr>
-          <w:lang w:val="es-ES"/>
-        </w:rPr>
+      <w:proofErr w:type="spellEnd"/>
+      <w:r>
         <w:t xml:space="preserve"> &lt;/view&gt;</w:t>
       </w:r>
     </w:p>
     <w:p>
       <w:pPr>
         <w:spacing w:after="0" w:line="240" w:lineRule="auto"/>
-        <w:rPr>
-          <w:lang w:val="es-ES"/>
-        </w:rPr>
-      </w:pPr>
-      <w:r>
-        <w:rPr>
-          <w:lang w:val="es-ES"/>
-        </w:rPr>
+      </w:pPr>
+      <w:r>
         <w:lastRenderedPageBreak/>
         <w:tab/>
         <w:t>&lt;/role&gt;</w:t>
@@ -787,14 +1345,8 @@
     <w:p>
       <w:pPr>
         <w:spacing w:after="0" w:line="240" w:lineRule="auto"/>
-        <w:rPr>
-          <w:lang w:val="es-ES"/>
-        </w:rPr>
-      </w:pPr>
-      <w:r>
-        <w:rPr>
-          <w:lang w:val="es-ES"/>
-        </w:rPr>
+      </w:pPr>
+      <w:r>
         <w:tab/>
         <w:t>&lt;role name='admin' &gt;</w:t>
       </w:r>
@@ -802,42 +1354,28 @@
     <w:p>
       <w:pPr>
         <w:spacing w:after="0" w:line="240" w:lineRule="auto"/>
-        <w:rPr>
-          <w:lang w:val="es-ES"/>
-        </w:rPr>
-      </w:pPr>
-      <w:r>
-        <w:rPr>
-          <w:lang w:val="es-ES"/>
-        </w:rPr>
+      </w:pPr>
+      <w:r>
         <w:tab/>
         <w:t xml:space="preserve">    &lt;view </w:t>
       </w:r>
       <w:r>
         <w:rPr>
           <w:color w:val="C00000"/>
-          <w:lang w:val="es-ES"/>
         </w:rPr>
         <w:t>read='true'</w:t>
       </w:r>
       <w:r>
-        <w:rPr>
-          <w:lang w:val="es-ES"/>
-        </w:rPr>
         <w:t xml:space="preserve"> </w:t>
       </w:r>
       <w:r>
         <w:rPr>
           <w:b/>
           <w:color w:val="00B050"/>
-          <w:lang w:val="es-ES"/>
         </w:rPr>
         <w:t>edit='true'</w:t>
       </w:r>
       <w:r>
-        <w:rPr>
-          <w:lang w:val="es-ES"/>
-        </w:rPr>
         <w:t xml:space="preserve"> delete='true' add='true'&gt;</w:t>
       </w:r>
       <w:r>
@@ -845,99 +1383,72 @@
           <w:b/>
           <w:i/>
           <w:color w:val="17365D" w:themeColor="text2" w:themeShade="BF"/>
-          <w:lang w:val="es-ES"/>
         </w:rPr>
         <w:t xml:space="preserve"> </w:t>
       </w:r>
+      <w:proofErr w:type="spellStart"/>
       <w:r>
         <w:rPr>
           <w:b/>
           <w:i/>
           <w:color w:val="17365D" w:themeColor="text2" w:themeShade="BF"/>
-          <w:lang w:val="es-ES"/>
         </w:rPr>
         <w:t>inicio</w:t>
       </w:r>
-      <w:r>
-        <w:rPr>
-          <w:lang w:val="es-ES"/>
-        </w:rPr>
+      <w:proofErr w:type="spellEnd"/>
+      <w:r>
         <w:t xml:space="preserve"> &lt;/view&gt;</w:t>
       </w:r>
     </w:p>
     <w:p>
       <w:pPr>
         <w:spacing w:after="0" w:line="240" w:lineRule="auto"/>
-        <w:rPr>
-          <w:lang w:val="es-ES"/>
-        </w:rPr>
-      </w:pPr>
-      <w:r>
-        <w:rPr>
-          <w:lang w:val="es-ES"/>
-        </w:rPr>
+      </w:pPr>
+      <w:r>
         <w:tab/>
         <w:t xml:space="preserve">    &lt;view read='true' edit='true' delete='true' add='true'&gt;</w:t>
       </w:r>
       <w:r>
         <w:rPr>
           <w:i/>
-          <w:lang w:val="es-ES"/>
         </w:rPr>
         <w:t xml:space="preserve"> </w:t>
       </w:r>
-      <w:r>
-        <w:rPr>
-          <w:i/>
-          <w:lang w:val="es-ES"/>
+      <w:proofErr w:type="spellStart"/>
+      <w:r>
+        <w:rPr>
+          <w:i/>
         </w:rPr>
         <w:t>registro</w:t>
       </w:r>
-      <w:r>
-        <w:rPr>
-          <w:lang w:val="es-ES"/>
-        </w:rPr>
+      <w:proofErr w:type="spellEnd"/>
+      <w:r>
         <w:t xml:space="preserve"> &lt;/view&gt;</w:t>
       </w:r>
     </w:p>
     <w:p>
       <w:pPr>
         <w:spacing w:after="0" w:line="240" w:lineRule="auto"/>
-        <w:rPr>
-          <w:lang w:val="es-ES"/>
-        </w:rPr>
-      </w:pPr>
-      <w:r>
-        <w:rPr>
-          <w:lang w:val="es-ES"/>
-        </w:rPr>
+      </w:pPr>
+      <w:r>
         <w:tab/>
-        <w:t xml:space="preserve">    </w:t>
-      </w:r>
-      <w:r>
-        <w:rPr>
-          <w:lang w:val="es-ES"/>
-        </w:rPr>
-        <w:t>&lt;view read='true' edit='true' delete='true' add='true'&gt;</w:t>
-      </w:r>
-      <w:r>
-        <w:rPr>
-          <w:i/>
-          <w:lang w:val="es-ES"/>
+        <w:t xml:space="preserve">    &lt;view read='true' edit='true' delete='true' add='true'&gt;</w:t>
+      </w:r>
+      <w:r>
+        <w:rPr>
+          <w:i/>
         </w:rPr>
         <w:t xml:space="preserve"> </w:t>
       </w:r>
-      <w:r>
-        <w:rPr>
-          <w:i/>
-          <w:lang w:val="es-ES"/>
+      <w:proofErr w:type="spellStart"/>
+      <w:r>
+        <w:rPr>
+          <w:i/>
         </w:rPr>
         <w:t>registro</w:t>
       </w:r>
-      <w:r>
-        <w:rPr>
-          <w:lang w:val="es-ES"/>
-        </w:rPr>
+      <w:proofErr w:type="spellEnd"/>
+      <w:r>
         <w:t xml:space="preserve"> &lt;/view&gt;</w:t>
       </w:r>
     </w:p>
@@ -949,47 +1460,129 @@
         </w:rPr>
       </w:pPr>
       <w:r>
-        <w:rPr>
-          <w:lang w:val="es-ES"/>
-        </w:rPr>
         <w:tab/>
-        <w:t>&lt;/role&gt;</w:t>
-      </w:r>
-    </w:p>
-    <w:p>
-      <w:pPr>
-        <w:spacing w:after="0" w:line="240" w:lineRule="auto"/>
-        <w:rPr>
-          <w:lang w:val="es-ES"/>
-        </w:rPr>
-      </w:pPr>
-      <w:r>
-        <w:rPr>
-          <w:lang w:val="es-ES"/>
-        </w:rPr>
-        <w:t>&lt;/roles&gt;</w:t>
-      </w:r>
-    </w:p>
-    <w:p>
-      <w:pPr>
-        <w:spacing w:after="0" w:line="240" w:lineRule="auto"/>
-        <w:rPr>
-          <w:lang w:val="es-ES"/>
-        </w:rPr>
-      </w:pPr>
-    </w:p>
-    <w:p>
-      <w:pPr>
-        <w:spacing w:after="0" w:line="240" w:lineRule="auto"/>
-        <w:rPr>
-          <w:lang w:val="es-ES"/>
-        </w:rPr>
-      </w:pPr>
-      <w:r>
-        <w:rPr>
-          <w:lang w:val="es-ES"/>
-        </w:rPr>
-        <w:t>En el archivo anterior hemos definido dos roles “invalid” y “admin”. El primero de estos roles es obligatorio de definir, ya que es el role que los usuarios traen por defecto cuando no estan registrados en la p</w:t>
+      </w:r>
+      <w:r>
+        <w:rPr>
+          <w:lang w:val="es-ES"/>
+        </w:rPr>
+        <w:t>&lt;/</w:t>
+      </w:r>
+      <w:proofErr w:type="gramStart"/>
+      <w:r>
+        <w:rPr>
+          <w:lang w:val="es-ES"/>
+        </w:rPr>
+        <w:t>role</w:t>
+      </w:r>
+      <w:proofErr w:type="gramEnd"/>
+      <w:r>
+        <w:rPr>
+          <w:lang w:val="es-ES"/>
+        </w:rPr>
+        <w:t>&gt;</w:t>
+      </w:r>
+    </w:p>
+    <w:p>
+      <w:pPr>
+        <w:spacing w:after="0" w:line="240" w:lineRule="auto"/>
+        <w:rPr>
+          <w:lang w:val="es-ES"/>
+        </w:rPr>
+      </w:pPr>
+      <w:r>
+        <w:rPr>
+          <w:lang w:val="es-ES"/>
+        </w:rPr>
+        <w:t>&lt;/</w:t>
+      </w:r>
+      <w:proofErr w:type="gramStart"/>
+      <w:r>
+        <w:rPr>
+          <w:lang w:val="es-ES"/>
+        </w:rPr>
+        <w:t>roles</w:t>
+      </w:r>
+      <w:proofErr w:type="gramEnd"/>
+      <w:r>
+        <w:rPr>
+          <w:lang w:val="es-ES"/>
+        </w:rPr>
+        <w:t>&gt;</w:t>
+      </w:r>
+    </w:p>
+    <w:p>
+      <w:pPr>
+        <w:spacing w:after="0" w:line="240" w:lineRule="auto"/>
+        <w:rPr>
+          <w:lang w:val="es-ES"/>
+        </w:rPr>
+      </w:pPr>
+    </w:p>
+    <w:p>
+      <w:pPr>
+        <w:spacing w:after="0" w:line="240" w:lineRule="auto"/>
+        <w:rPr>
+          <w:lang w:val="es-ES"/>
+        </w:rPr>
+      </w:pPr>
+      <w:r>
+        <w:rPr>
+          <w:lang w:val="es-ES"/>
+        </w:rPr>
+        <w:t>En el archivo anterior hemos definido dos roles “</w:t>
+      </w:r>
+      <w:proofErr w:type="spellStart"/>
+      <w:r>
+        <w:rPr>
+          <w:lang w:val="es-ES"/>
+        </w:rPr>
+        <w:t>invalid</w:t>
+      </w:r>
+      <w:proofErr w:type="spellEnd"/>
+      <w:r>
+        <w:rPr>
+          <w:lang w:val="es-ES"/>
+        </w:rPr>
+        <w:t>” y “</w:t>
+      </w:r>
+      <w:proofErr w:type="spellStart"/>
+      <w:r>
+        <w:rPr>
+          <w:lang w:val="es-ES"/>
+        </w:rPr>
+        <w:t>admin</w:t>
+      </w:r>
+      <w:proofErr w:type="spellEnd"/>
+      <w:r>
+        <w:rPr>
+          <w:lang w:val="es-ES"/>
+        </w:rPr>
+        <w:t>”. El primero de estos roles es obligator</w:t>
+      </w:r>
+      <w:r>
+        <w:rPr>
+          <w:lang w:val="es-ES"/>
+        </w:rPr>
+        <w:t>io de definir, ya que es el rol</w:t>
+      </w:r>
+      <w:r>
+        <w:rPr>
+          <w:lang w:val="es-ES"/>
+        </w:rPr>
+        <w:t xml:space="preserve"> que los usuarios traen por defecto cuando no </w:t>
+      </w:r>
+      <w:r>
+        <w:rPr>
+          <w:lang w:val="es-ES"/>
+        </w:rPr>
+        <w:t>están</w:t>
+      </w:r>
+      <w:r>
+        <w:rPr>
+          <w:lang w:val="es-ES"/>
+        </w:rPr>
+        <w:t xml:space="preserve"> registrados en la p</w:t>
       </w:r>
       <w:r>
         <w:rPr>
@@ -1023,7 +1616,43 @@
         <w:rPr>
           <w:lang w:val="es-ES"/>
         </w:rPr>
-        <w:t>Para ver una explicacion mas avanzada sobre este arechivo puedes proceder al articulo “Trabajando con roles.xml”.</w:t>
+        <w:t xml:space="preserve">Para ver una </w:t>
+      </w:r>
+      <w:r>
+        <w:rPr>
+          <w:lang w:val="es-ES"/>
+        </w:rPr>
+        <w:t>explicación</w:t>
+      </w:r>
+      <w:r>
+        <w:rPr>
+          <w:lang w:val="es-ES"/>
+        </w:rPr>
+        <w:t xml:space="preserve"> mas avanzada sobre este </w:t>
+      </w:r>
+      <w:r>
+        <w:rPr>
+          <w:lang w:val="es-ES"/>
+        </w:rPr>
+        <w:t>archivo</w:t>
+      </w:r>
+      <w:r>
+        <w:rPr>
+          <w:lang w:val="es-ES"/>
+        </w:rPr>
+        <w:t xml:space="preserve"> puedes proceder al </w:t>
+      </w:r>
+      <w:r>
+        <w:rPr>
+          <w:lang w:val="es-ES"/>
+        </w:rPr>
+        <w:t>artículo</w:t>
+      </w:r>
+      <w:r>
+        <w:rPr>
+          <w:lang w:val="es-ES"/>
+        </w:rPr>
+        <w:t xml:space="preserve"> “Trabajando con roles.xml”.</w:t>
       </w:r>
     </w:p>
     <w:p>
@@ -1071,19 +1700,129 @@
         <w:rPr>
           <w:lang w:val="es-ES"/>
         </w:rPr>
-        <w:t>Este es el archivo de configuracion de todo el framework</w:t>
-      </w:r>
-      <w:r>
-        <w:rPr>
-          <w:lang w:val="es-ES"/>
-        </w:rPr>
-        <w:t>, es muy importante configurarlo antes de empezar a desarrollar la aplicacion puesto que muchos de sus parametros son utilizados en procesos iniciales de Canis</w:t>
-      </w:r>
-      <w:r>
-        <w:rPr>
-          <w:lang w:val="es-ES"/>
-        </w:rPr>
-        <w:t>, aqui se expecifican variables como el nombre de la BD, si se desea trabajar en developer mode, si se desean activar los logs de errores, etc.</w:t>
+        <w:t xml:space="preserve">Este es el archivo de </w:t>
+      </w:r>
+      <w:r>
+        <w:rPr>
+          <w:lang w:val="es-ES"/>
+        </w:rPr>
+        <w:t>configuración</w:t>
+      </w:r>
+      <w:r>
+        <w:rPr>
+          <w:lang w:val="es-ES"/>
+        </w:rPr>
+        <w:t xml:space="preserve"> de todo el </w:t>
+      </w:r>
+      <w:proofErr w:type="spellStart"/>
+      <w:r>
+        <w:rPr>
+          <w:lang w:val="es-ES"/>
+        </w:rPr>
+        <w:t>framework</w:t>
+      </w:r>
+      <w:proofErr w:type="spellEnd"/>
+      <w:r>
+        <w:rPr>
+          <w:lang w:val="es-ES"/>
+        </w:rPr>
+        <w:t xml:space="preserve">, es muy importante configurarlo antes de empezar a desarrollar la </w:t>
+      </w:r>
+      <w:r>
+        <w:rPr>
+          <w:lang w:val="es-ES"/>
+        </w:rPr>
+        <w:t>aplicación</w:t>
+      </w:r>
+      <w:r>
+        <w:rPr>
+          <w:lang w:val="es-ES"/>
+        </w:rPr>
+        <w:t xml:space="preserve"> puesto que muchos de sus </w:t>
+      </w:r>
+      <w:r>
+        <w:rPr>
+          <w:lang w:val="es-ES"/>
+        </w:rPr>
+        <w:t>parámetros</w:t>
+      </w:r>
+      <w:r>
+        <w:rPr>
+          <w:lang w:val="es-ES"/>
+        </w:rPr>
+        <w:t xml:space="preserve"> son utilizados en procesos iniciales de </w:t>
+      </w:r>
+      <w:proofErr w:type="spellStart"/>
+      <w:r>
+        <w:rPr>
+          <w:lang w:val="es-ES"/>
+        </w:rPr>
+        <w:t>Canis</w:t>
+      </w:r>
+      <w:proofErr w:type="spellEnd"/>
+      <w:r>
+        <w:rPr>
+          <w:lang w:val="es-ES"/>
+        </w:rPr>
+        <w:t xml:space="preserve">, </w:t>
+      </w:r>
+      <w:r>
+        <w:rPr>
+          <w:lang w:val="es-ES"/>
+        </w:rPr>
+        <w:t>aquí</w:t>
+      </w:r>
+      <w:r>
+        <w:rPr>
+          <w:lang w:val="es-ES"/>
+        </w:rPr>
+        <w:t xml:space="preserve"> se es</w:t>
+      </w:r>
+      <w:r>
+        <w:rPr>
+          <w:lang w:val="es-ES"/>
+        </w:rPr>
+        <w:t xml:space="preserve">pecifican variables como el nombre de la BD, si se desea trabajar en </w:t>
+      </w:r>
+      <w:proofErr w:type="spellStart"/>
+      <w:r>
+        <w:rPr>
+          <w:lang w:val="es-ES"/>
+        </w:rPr>
+        <w:t>debug</w:t>
+      </w:r>
+      <w:r>
+        <w:rPr>
+          <w:lang w:val="es-ES"/>
+        </w:rPr>
+        <w:t>_</w:t>
+      </w:r>
+      <w:r>
+        <w:rPr>
+          <w:lang w:val="es-ES"/>
+        </w:rPr>
+        <w:t>mode</w:t>
+      </w:r>
+      <w:proofErr w:type="spellEnd"/>
+      <w:r>
+        <w:rPr>
+          <w:lang w:val="es-ES"/>
+        </w:rPr>
+        <w:t xml:space="preserve">, si se desean activar los </w:t>
+      </w:r>
+      <w:proofErr w:type="spellStart"/>
+      <w:r>
+        <w:rPr>
+          <w:lang w:val="es-ES"/>
+        </w:rPr>
+        <w:t>logs</w:t>
+      </w:r>
+      <w:proofErr w:type="spellEnd"/>
+      <w:r>
+        <w:rPr>
+          <w:lang w:val="es-ES"/>
+        </w:rPr>
+        <w:t xml:space="preserve"> de errores, etc.</w:t>
       </w:r>
       <w:r>
         <w:rPr>
@@ -1153,12 +1892,14 @@
                 <w:lang w:val="es-ES"/>
               </w:rPr>
             </w:pPr>
+            <w:proofErr w:type="spellStart"/>
             <w:r>
               <w:rPr>
                 <w:lang w:val="es-ES"/>
               </w:rPr>
               <w:t>dbServer</w:t>
             </w:r>
+            <w:proofErr w:type="spellEnd"/>
           </w:p>
         </w:tc>
         <w:tc>
@@ -1175,7 +1916,33 @@
               <w:rPr>
                 <w:lang w:val="es-ES"/>
               </w:rPr>
-              <w:t>La ruta del servidor de la base de datos, si estas trabajando en un ambiente local como WAMP o XAMP puedes colocar “localhost”</w:t>
+              <w:t xml:space="preserve">La ruta del servidor de la base de datos, si </w:t>
+            </w:r>
+            <w:r>
+              <w:rPr>
+                <w:lang w:val="es-ES"/>
+              </w:rPr>
+              <w:t>estás</w:t>
+            </w:r>
+            <w:r>
+              <w:rPr>
+                <w:lang w:val="es-ES"/>
+              </w:rPr>
+              <w:t xml:space="preserve"> trabajando en un ambiente local como WAMP o XAMP puedes colocar “</w:t>
+            </w:r>
+            <w:proofErr w:type="spellStart"/>
+            <w:r>
+              <w:rPr>
+                <w:lang w:val="es-ES"/>
+              </w:rPr>
+              <w:t>localhost</w:t>
+            </w:r>
+            <w:proofErr w:type="spellEnd"/>
+            <w:r>
+              <w:rPr>
+                <w:lang w:val="es-ES"/>
+              </w:rPr>
+              <w:t>”</w:t>
             </w:r>
           </w:p>
         </w:tc>
@@ -1194,12 +1961,14 @@
                 <w:lang w:val="es-ES"/>
               </w:rPr>
             </w:pPr>
+            <w:proofErr w:type="spellStart"/>
             <w:r>
               <w:rPr>
                 <w:lang w:val="es-ES"/>
               </w:rPr>
               <w:t>dbName</w:t>
             </w:r>
+            <w:proofErr w:type="spellEnd"/>
           </w:p>
         </w:tc>
         <w:tc>
@@ -1235,12 +2004,14 @@
                 <w:lang w:val="es-ES"/>
               </w:rPr>
             </w:pPr>
+            <w:proofErr w:type="spellStart"/>
             <w:r>
               <w:rPr>
                 <w:lang w:val="es-ES"/>
               </w:rPr>
               <w:t>dbUser</w:t>
             </w:r>
+            <w:proofErr w:type="spellEnd"/>
           </w:p>
         </w:tc>
         <w:tc>
@@ -1276,12 +2047,14 @@
                 <w:lang w:val="es-ES"/>
               </w:rPr>
             </w:pPr>
+            <w:proofErr w:type="spellStart"/>
             <w:r>
               <w:rPr>
                 <w:lang w:val="es-ES"/>
               </w:rPr>
               <w:t>dbPassword</w:t>
             </w:r>
+            <w:proofErr w:type="spellEnd"/>
           </w:p>
         </w:tc>
         <w:tc>
@@ -1339,7 +2112,35 @@
               <w:rPr>
                 <w:lang w:val="es-ES"/>
               </w:rPr>
-              <w:t>Es la vista por defecto a la que el framework te llevara cuando el usuario trate de entrar a un area restringida.</w:t>
+              <w:t xml:space="preserve">Es la vista por defecto a la que el </w:t>
+            </w:r>
+            <w:proofErr w:type="spellStart"/>
+            <w:r>
+              <w:rPr>
+                <w:lang w:val="es-ES"/>
+              </w:rPr>
+              <w:t>framework</w:t>
+            </w:r>
+            <w:proofErr w:type="spellEnd"/>
+            <w:r>
+              <w:rPr>
+                <w:lang w:val="es-ES"/>
+              </w:rPr>
+              <w:t xml:space="preserve"> te llevara cuando el usuario trate de entrar a un </w:t>
+            </w:r>
+            <w:proofErr w:type="spellStart"/>
+            <w:r>
+              <w:rPr>
+                <w:lang w:val="es-ES"/>
+              </w:rPr>
+              <w:t>area</w:t>
+            </w:r>
+            <w:proofErr w:type="spellEnd"/>
+            <w:r>
+              <w:rPr>
+                <w:lang w:val="es-ES"/>
+              </w:rPr>
+              <w:t xml:space="preserve"> restringida.</w:t>
             </w:r>
           </w:p>
         </w:tc>
@@ -1380,7 +2181,21 @@
               <w:rPr>
                 <w:lang w:val="es-ES"/>
               </w:rPr>
-              <w:t>Es la vista por defecto a la que el framework te llevara cuando el usuario se autentique exitosamente dentro del sistema.</w:t>
+              <w:t xml:space="preserve">Es la vista por defecto a la que el </w:t>
+            </w:r>
+            <w:proofErr w:type="spellStart"/>
+            <w:r>
+              <w:rPr>
+                <w:lang w:val="es-ES"/>
+              </w:rPr>
+              <w:t>framework</w:t>
+            </w:r>
+            <w:proofErr w:type="spellEnd"/>
+            <w:r>
+              <w:rPr>
+                <w:lang w:val="es-ES"/>
+              </w:rPr>
+              <w:t xml:space="preserve"> te llevara cuando el usuario se autentique exitosamente dentro del sistema.</w:t>
             </w:r>
           </w:p>
         </w:tc>
@@ -1421,7 +2236,47 @@
               <w:rPr>
                 <w:lang w:val="es-ES"/>
               </w:rPr>
-              <w:t>Es la vista que cualquier usuario ve cuando entra a tu pagina por primera vez, se puede pensar en esta vista como un “index” de la pagina.</w:t>
+              <w:t xml:space="preserve">Es la vista que cualquier usuario ve cuando entra a tu </w:t>
+            </w:r>
+            <w:r>
+              <w:rPr>
+                <w:lang w:val="es-ES"/>
+              </w:rPr>
+              <w:t>página</w:t>
+            </w:r>
+            <w:r>
+              <w:rPr>
+                <w:lang w:val="es-ES"/>
+              </w:rPr>
+              <w:t xml:space="preserve"> por primera vez, se puede pensar en esta vista como un “</w:t>
+            </w:r>
+            <w:proofErr w:type="spellStart"/>
+            <w:r>
+              <w:rPr>
+                <w:lang w:val="es-ES"/>
+              </w:rPr>
+              <w:t>index</w:t>
+            </w:r>
+            <w:proofErr w:type="spellEnd"/>
+            <w:r>
+              <w:rPr>
+                <w:lang w:val="es-ES"/>
+              </w:rPr>
+              <w:t xml:space="preserve">” de la </w:t>
+            </w:r>
+            <w:proofErr w:type="gramStart"/>
+            <w:r>
+              <w:rPr>
+                <w:lang w:val="es-ES"/>
+              </w:rPr>
+              <w:t>pagina</w:t>
+            </w:r>
+            <w:proofErr w:type="gramEnd"/>
+            <w:r>
+              <w:rPr>
+                <w:lang w:val="es-ES"/>
+              </w:rPr>
+              <w:t>.</w:t>
             </w:r>
           </w:p>
         </w:tc>
@@ -1486,7 +2341,73 @@
               <w:rPr>
                 <w:lang w:val="es-ES"/>
               </w:rPr>
-              <w:t>, la diferencia que tienen ambos es que en el primero de ellos se incluiran todos los elementos del template en el cual la vista esta inmersa. En el segundo caso solo se renderizara el contenido de la vista y no los elementos del template.</w:t>
+              <w:t xml:space="preserve">, la diferencia que tienen ambos es que en el primero de ellos se </w:t>
+            </w:r>
+            <w:r>
+              <w:rPr>
+                <w:lang w:val="es-ES"/>
+              </w:rPr>
+              <w:t>incluirán</w:t>
+            </w:r>
+            <w:r>
+              <w:rPr>
+                <w:lang w:val="es-ES"/>
+              </w:rPr>
+              <w:t xml:space="preserve"> todos los elementos del </w:t>
+            </w:r>
+            <w:proofErr w:type="spellStart"/>
+            <w:r>
+              <w:rPr>
+                <w:lang w:val="es-ES"/>
+              </w:rPr>
+              <w:t>template</w:t>
+            </w:r>
+            <w:proofErr w:type="spellEnd"/>
+            <w:r>
+              <w:rPr>
+                <w:lang w:val="es-ES"/>
+              </w:rPr>
+              <w:t xml:space="preserve"> en el cual la vista </w:t>
+            </w:r>
+            <w:r>
+              <w:rPr>
+                <w:lang w:val="es-ES"/>
+              </w:rPr>
+              <w:t>está</w:t>
+            </w:r>
+            <w:r>
+              <w:rPr>
+                <w:lang w:val="es-ES"/>
+              </w:rPr>
+              <w:t xml:space="preserve"> inmersa. En el segundo caso solo se </w:t>
+            </w:r>
+            <w:proofErr w:type="spellStart"/>
+            <w:r>
+              <w:rPr>
+                <w:lang w:val="es-ES"/>
+              </w:rPr>
+              <w:t>renderizara</w:t>
+            </w:r>
+            <w:proofErr w:type="spellEnd"/>
+            <w:r>
+              <w:rPr>
+                <w:lang w:val="es-ES"/>
+              </w:rPr>
+              <w:t xml:space="preserve"> el contenido de la vista y no los elementos del </w:t>
+            </w:r>
+            <w:proofErr w:type="spellStart"/>
+            <w:r>
+              <w:rPr>
+                <w:lang w:val="es-ES"/>
+              </w:rPr>
+              <w:t>template</w:t>
+            </w:r>
+            <w:proofErr w:type="spellEnd"/>
+            <w:r>
+              <w:rPr>
+                <w:lang w:val="es-ES"/>
+              </w:rPr>
+              <w:t>.</w:t>
             </w:r>
           </w:p>
         </w:tc>
@@ -1505,12 +2426,14 @@
                 <w:lang w:val="es-ES"/>
               </w:rPr>
             </w:pPr>
+            <w:proofErr w:type="spellStart"/>
             <w:r>
               <w:rPr>
                 <w:lang w:val="es-ES"/>
               </w:rPr>
               <w:t>debugMode</w:t>
             </w:r>
+            <w:proofErr w:type="spellEnd"/>
           </w:p>
         </w:tc>
         <w:tc>
@@ -1527,7 +2450,43 @@
               <w:rPr>
                 <w:lang w:val="es-ES"/>
               </w:rPr>
-              <w:t>Este modo habilita funcionalidades importantes para los desarrolladores, se arrojan errores mas explicitos durante la ejecucion de la aplicacion, no se utiliza memoria cache, etc.</w:t>
+              <w:t xml:space="preserve">Este modo habilita funcionalidades importantes para los desarrolladores, se arrojan errores mas </w:t>
+            </w:r>
+            <w:r>
+              <w:rPr>
+                <w:lang w:val="es-ES"/>
+              </w:rPr>
+              <w:t>explícitos</w:t>
+            </w:r>
+            <w:r>
+              <w:rPr>
+                <w:lang w:val="es-ES"/>
+              </w:rPr>
+              <w:t xml:space="preserve"> durante la </w:t>
+            </w:r>
+            <w:r>
+              <w:rPr>
+                <w:lang w:val="es-ES"/>
+              </w:rPr>
+              <w:t>ejecución</w:t>
+            </w:r>
+            <w:r>
+              <w:rPr>
+                <w:lang w:val="es-ES"/>
+              </w:rPr>
+              <w:t xml:space="preserve"> de la </w:t>
+            </w:r>
+            <w:r>
+              <w:rPr>
+                <w:lang w:val="es-ES"/>
+              </w:rPr>
+              <w:t>aplicación</w:t>
+            </w:r>
+            <w:r>
+              <w:rPr>
+                <w:lang w:val="es-ES"/>
+              </w:rPr>
+              <w:t>, no se utiliza memoria cache, etc.</w:t>
             </w:r>
           </w:p>
         </w:tc>
@@ -1552,7 +2511,43 @@
         <w:rPr>
           <w:lang w:val="es-ES"/>
         </w:rPr>
-        <w:t>Estas son solo algunas de las variables que se pueden configurar. Para ver una explicacion mas avanzada sobre este arechivo puedes proceder al articulo “Trabajando con globals.php”.</w:t>
+        <w:t xml:space="preserve">Estas son solo algunas de las variables que se pueden configurar. Para ver una </w:t>
+      </w:r>
+      <w:r>
+        <w:rPr>
+          <w:lang w:val="es-ES"/>
+        </w:rPr>
+        <w:t>explicación</w:t>
+      </w:r>
+      <w:r>
+        <w:rPr>
+          <w:lang w:val="es-ES"/>
+        </w:rPr>
+        <w:t xml:space="preserve"> mas avanzada sobre este </w:t>
+      </w:r>
+      <w:r>
+        <w:rPr>
+          <w:lang w:val="es-ES"/>
+        </w:rPr>
+        <w:t>archivo</w:t>
+      </w:r>
+      <w:r>
+        <w:rPr>
+          <w:lang w:val="es-ES"/>
+        </w:rPr>
+        <w:t xml:space="preserve"> puedes proceder al </w:t>
+      </w:r>
+      <w:r>
+        <w:rPr>
+          <w:lang w:val="es-ES"/>
+        </w:rPr>
+        <w:t>artículo</w:t>
+      </w:r>
+      <w:r>
+        <w:rPr>
+          <w:lang w:val="es-ES"/>
+        </w:rPr>
+        <w:t xml:space="preserve"> “Trabajando con globals.php”.</w:t>
       </w:r>
     </w:p>
     <w:p>
@@ -1613,17 +2608,91 @@
           <w:lang w:val="es-VE"/>
         </w:rPr>
       </w:pPr>
-      <w:r>
-        <w:rPr>
-          <w:lang w:val="es-ES"/>
-        </w:rPr>
-        <w:t xml:space="preserve">Canis utiliza un framework ORM llamado Doctrine para manejar la capa de datos o “modelo” de la aplicacion. Doctrine a su vez, utiliza un archivo llamado schema.yml para describir la estructura de datos que va a utilizar en la aplicacion. </w:t>
+      <w:proofErr w:type="spellStart"/>
+      <w:r>
+        <w:rPr>
+          <w:lang w:val="es-ES"/>
+        </w:rPr>
+        <w:t>Canis</w:t>
+      </w:r>
+      <w:proofErr w:type="spellEnd"/>
+      <w:r>
+        <w:rPr>
+          <w:lang w:val="es-ES"/>
+        </w:rPr>
+        <w:t xml:space="preserve"> utiliza un </w:t>
+      </w:r>
+      <w:proofErr w:type="spellStart"/>
+      <w:r>
+        <w:rPr>
+          <w:lang w:val="es-ES"/>
+        </w:rPr>
+        <w:t>framework</w:t>
+      </w:r>
+      <w:proofErr w:type="spellEnd"/>
+      <w:r>
+        <w:rPr>
+          <w:lang w:val="es-ES"/>
+        </w:rPr>
+        <w:t xml:space="preserve"> ORM llamado Doctrine para manejar la capa de datos o “modelo” de la </w:t>
+      </w:r>
+      <w:r>
+        <w:rPr>
+          <w:lang w:val="es-ES"/>
+        </w:rPr>
+        <w:t>aplicación</w:t>
+      </w:r>
+      <w:r>
+        <w:rPr>
+          <w:lang w:val="es-ES"/>
+        </w:rPr>
+        <w:t xml:space="preserve">. Doctrine a su vez, utiliza un archivo llamado schema.yml para describir la estructura de datos que va a utilizar en la </w:t>
+      </w:r>
+      <w:r>
+        <w:rPr>
+          <w:lang w:val="es-ES"/>
+        </w:rPr>
+        <w:t>aplicación</w:t>
+      </w:r>
+      <w:r>
+        <w:rPr>
+          <w:lang w:val="es-ES"/>
+        </w:rPr>
+        <w:t xml:space="preserve">. </w:t>
       </w:r>
       <w:r>
         <w:rPr>
           <w:lang w:val="es-VE"/>
         </w:rPr>
-        <w:t>¿Esto que quiere decir? Bueno que ahora en lugar de crear tablas en lenguaje SQL vamos a utilizar este archivo yml y describir los “objetos” que vamos a utilizar. El siguiente es un ejemplo de archivo schema.yml:</w:t>
+        <w:t xml:space="preserve">¿Esto </w:t>
+      </w:r>
+      <w:proofErr w:type="spellStart"/>
+      <w:r>
+        <w:rPr>
+          <w:lang w:val="es-VE"/>
+        </w:rPr>
+        <w:t>que</w:t>
+      </w:r>
+      <w:proofErr w:type="spellEnd"/>
+      <w:r>
+        <w:rPr>
+          <w:lang w:val="es-VE"/>
+        </w:rPr>
+        <w:t xml:space="preserve"> quiere decir? Bueno que ahora en lugar de crear tablas en lenguaje SQL vamos a utilizar este archivo </w:t>
+      </w:r>
+      <w:proofErr w:type="spellStart"/>
+      <w:r>
+        <w:rPr>
+          <w:lang w:val="es-VE"/>
+        </w:rPr>
+        <w:t>yml</w:t>
+      </w:r>
+      <w:proofErr w:type="spellEnd"/>
+      <w:r>
+        <w:rPr>
+          <w:lang w:val="es-VE"/>
+        </w:rPr>
+        <w:t xml:space="preserve"> y describir los “objetos” que vamos a utilizar. El siguiente es un ejemplo de archivo schema.yml:</w:t>
       </w:r>
     </w:p>
     <w:p>
@@ -1660,16 +2729,30 @@
           <w:rFonts w:ascii="Courier New" w:eastAsia="Times New Roman" w:hAnsi="Courier New" w:cs="Courier New"/>
           <w:i/>
           <w:sz w:val="20"/>
-        </w:rPr>
-      </w:pPr>
+          <w:lang w:val="es-ES"/>
+        </w:rPr>
+      </w:pPr>
+      <w:proofErr w:type="spellStart"/>
       <w:r>
         <w:rPr>
           <w:rFonts w:ascii="Courier New" w:eastAsia="Times New Roman" w:hAnsi="Courier New" w:cs="Courier New"/>
           <w:i/>
           <w:sz w:val="20"/>
           <w:szCs w:val="20"/>
-        </w:rPr>
-        <w:t>detect_relations: true</w:t>
+          <w:lang w:val="es-ES"/>
+        </w:rPr>
+        <w:t>detect_relations</w:t>
+      </w:r>
+      <w:proofErr w:type="spellEnd"/>
+      <w:r>
+        <w:rPr>
+          <w:rFonts w:ascii="Courier New" w:eastAsia="Times New Roman" w:hAnsi="Courier New" w:cs="Courier New"/>
+          <w:i/>
+          <w:sz w:val="20"/>
+          <w:szCs w:val="20"/>
+          <w:lang w:val="es-ES"/>
+        </w:rPr>
+        <w:t>: true</w:t>
       </w:r>
     </w:p>
     <w:p>
@@ -1698,6 +2781,7 @@
           <w:rFonts w:ascii="Courier New" w:eastAsia="Times New Roman" w:hAnsi="Courier New" w:cs="Courier New"/>
           <w:i/>
           <w:sz w:val="20"/>
+          <w:lang w:val="es-ES"/>
         </w:rPr>
       </w:pPr>
     </w:p>
@@ -1774,7 +2858,27 @@
           <w:sz w:val="20"/>
           <w:szCs w:val="20"/>
         </w:rPr>
-        <w:t xml:space="preserve">  columns:</w:t>
+        <w:t xml:space="preserve">  </w:t>
+      </w:r>
+      <w:proofErr w:type="gramStart"/>
+      <w:r>
+        <w:rPr>
+          <w:rFonts w:ascii="Courier New" w:eastAsia="Times New Roman" w:hAnsi="Courier New" w:cs="Courier New"/>
+          <w:i/>
+          <w:sz w:val="20"/>
+          <w:szCs w:val="20"/>
+        </w:rPr>
+        <w:t>columns</w:t>
+      </w:r>
+      <w:proofErr w:type="gramEnd"/>
+      <w:r>
+        <w:rPr>
+          <w:rFonts w:ascii="Courier New" w:eastAsia="Times New Roman" w:hAnsi="Courier New" w:cs="Courier New"/>
+          <w:i/>
+          <w:sz w:val="20"/>
+          <w:szCs w:val="20"/>
+        </w:rPr>
+        <w:t>:</w:t>
       </w:r>
     </w:p>
     <w:p>
@@ -1812,7 +2916,27 @@
           <w:sz w:val="20"/>
           <w:szCs w:val="20"/>
         </w:rPr>
-        <w:t xml:space="preserve">    username: string</w:t>
+        <w:t xml:space="preserve">    </w:t>
+      </w:r>
+      <w:proofErr w:type="gramStart"/>
+      <w:r>
+        <w:rPr>
+          <w:rFonts w:ascii="Courier New" w:eastAsia="Times New Roman" w:hAnsi="Courier New" w:cs="Courier New"/>
+          <w:i/>
+          <w:sz w:val="20"/>
+          <w:szCs w:val="20"/>
+        </w:rPr>
+        <w:t>username</w:t>
+      </w:r>
+      <w:proofErr w:type="gramEnd"/>
+      <w:r>
+        <w:rPr>
+          <w:rFonts w:ascii="Courier New" w:eastAsia="Times New Roman" w:hAnsi="Courier New" w:cs="Courier New"/>
+          <w:i/>
+          <w:sz w:val="20"/>
+          <w:szCs w:val="20"/>
+        </w:rPr>
+        <w:t>: string</w:t>
       </w:r>
     </w:p>
     <w:p>
@@ -1850,7 +2974,27 @@
           <w:sz w:val="20"/>
           <w:szCs w:val="20"/>
         </w:rPr>
-        <w:t xml:space="preserve">    password: string</w:t>
+        <w:t xml:space="preserve">    </w:t>
+      </w:r>
+      <w:proofErr w:type="gramStart"/>
+      <w:r>
+        <w:rPr>
+          <w:rFonts w:ascii="Courier New" w:eastAsia="Times New Roman" w:hAnsi="Courier New" w:cs="Courier New"/>
+          <w:i/>
+          <w:sz w:val="20"/>
+          <w:szCs w:val="20"/>
+        </w:rPr>
+        <w:t>password</w:t>
+      </w:r>
+      <w:proofErr w:type="gramEnd"/>
+      <w:r>
+        <w:rPr>
+          <w:rFonts w:ascii="Courier New" w:eastAsia="Times New Roman" w:hAnsi="Courier New" w:cs="Courier New"/>
+          <w:i/>
+          <w:sz w:val="20"/>
+          <w:szCs w:val="20"/>
+        </w:rPr>
+        <w:t>: string</w:t>
       </w:r>
     </w:p>
     <w:p>
@@ -1888,7 +3032,27 @@
           <w:sz w:val="20"/>
           <w:szCs w:val="20"/>
         </w:rPr>
-        <w:t xml:space="preserve">    contact_id: integer</w:t>
+        <w:t xml:space="preserve">    </w:t>
+      </w:r>
+      <w:proofErr w:type="spellStart"/>
+      <w:r>
+        <w:rPr>
+          <w:rFonts w:ascii="Courier New" w:eastAsia="Times New Roman" w:hAnsi="Courier New" w:cs="Courier New"/>
+          <w:i/>
+          <w:sz w:val="20"/>
+          <w:szCs w:val="20"/>
+        </w:rPr>
+        <w:t>contact_id</w:t>
+      </w:r>
+      <w:proofErr w:type="spellEnd"/>
+      <w:r>
+        <w:rPr>
+          <w:rFonts w:ascii="Courier New" w:eastAsia="Times New Roman" w:hAnsi="Courier New" w:cs="Courier New"/>
+          <w:i/>
+          <w:sz w:val="20"/>
+          <w:szCs w:val="20"/>
+        </w:rPr>
+        <w:t>: integer</w:t>
       </w:r>
     </w:p>
     <w:p>
@@ -1993,7 +3157,27 @@
           <w:sz w:val="20"/>
           <w:szCs w:val="20"/>
         </w:rPr>
-        <w:t xml:space="preserve">  columns:</w:t>
+        <w:t xml:space="preserve">  </w:t>
+      </w:r>
+      <w:proofErr w:type="gramStart"/>
+      <w:r>
+        <w:rPr>
+          <w:rFonts w:ascii="Courier New" w:eastAsia="Times New Roman" w:hAnsi="Courier New" w:cs="Courier New"/>
+          <w:i/>
+          <w:sz w:val="20"/>
+          <w:szCs w:val="20"/>
+        </w:rPr>
+        <w:t>columns</w:t>
+      </w:r>
+      <w:proofErr w:type="gramEnd"/>
+      <w:r>
+        <w:rPr>
+          <w:rFonts w:ascii="Courier New" w:eastAsia="Times New Roman" w:hAnsi="Courier New" w:cs="Courier New"/>
+          <w:i/>
+          <w:sz w:val="20"/>
+          <w:szCs w:val="20"/>
+        </w:rPr>
+        <w:t>:</w:t>
       </w:r>
     </w:p>
     <w:p>
@@ -2031,7 +3215,27 @@
           <w:sz w:val="20"/>
           <w:szCs w:val="20"/>
         </w:rPr>
-        <w:t xml:space="preserve">    first_name: string</w:t>
+        <w:t xml:space="preserve">    </w:t>
+      </w:r>
+      <w:proofErr w:type="spellStart"/>
+      <w:r>
+        <w:rPr>
+          <w:rFonts w:ascii="Courier New" w:eastAsia="Times New Roman" w:hAnsi="Courier New" w:cs="Courier New"/>
+          <w:i/>
+          <w:sz w:val="20"/>
+          <w:szCs w:val="20"/>
+        </w:rPr>
+        <w:t>first_name</w:t>
+      </w:r>
+      <w:proofErr w:type="spellEnd"/>
+      <w:r>
+        <w:rPr>
+          <w:rFonts w:ascii="Courier New" w:eastAsia="Times New Roman" w:hAnsi="Courier New" w:cs="Courier New"/>
+          <w:i/>
+          <w:sz w:val="20"/>
+          <w:szCs w:val="20"/>
+        </w:rPr>
+        <w:t>: string</w:t>
       </w:r>
     </w:p>
     <w:p>
@@ -2069,7 +3273,27 @@
           <w:sz w:val="20"/>
           <w:szCs w:val="20"/>
         </w:rPr>
-        <w:t xml:space="preserve">    last_name: string</w:t>
+        <w:t xml:space="preserve">    </w:t>
+      </w:r>
+      <w:proofErr w:type="spellStart"/>
+      <w:r>
+        <w:rPr>
+          <w:rFonts w:ascii="Courier New" w:eastAsia="Times New Roman" w:hAnsi="Courier New" w:cs="Courier New"/>
+          <w:i/>
+          <w:sz w:val="20"/>
+          <w:szCs w:val="20"/>
+        </w:rPr>
+        <w:t>last_name</w:t>
+      </w:r>
+      <w:proofErr w:type="spellEnd"/>
+      <w:r>
+        <w:rPr>
+          <w:rFonts w:ascii="Courier New" w:eastAsia="Times New Roman" w:hAnsi="Courier New" w:cs="Courier New"/>
+          <w:i/>
+          <w:sz w:val="20"/>
+          <w:szCs w:val="20"/>
+        </w:rPr>
+        <w:t>: string</w:t>
       </w:r>
     </w:p>
     <w:p>
@@ -2107,7 +3331,27 @@
           <w:sz w:val="20"/>
           <w:szCs w:val="20"/>
         </w:rPr>
-        <w:t xml:space="preserve">    phone: string</w:t>
+        <w:t xml:space="preserve">    </w:t>
+      </w:r>
+      <w:proofErr w:type="gramStart"/>
+      <w:r>
+        <w:rPr>
+          <w:rFonts w:ascii="Courier New" w:eastAsia="Times New Roman" w:hAnsi="Courier New" w:cs="Courier New"/>
+          <w:i/>
+          <w:sz w:val="20"/>
+          <w:szCs w:val="20"/>
+        </w:rPr>
+        <w:t>phone</w:t>
+      </w:r>
+      <w:proofErr w:type="gramEnd"/>
+      <w:r>
+        <w:rPr>
+          <w:rFonts w:ascii="Courier New" w:eastAsia="Times New Roman" w:hAnsi="Courier New" w:cs="Courier New"/>
+          <w:i/>
+          <w:sz w:val="20"/>
+          <w:szCs w:val="20"/>
+        </w:rPr>
+        <w:t>: string</w:t>
       </w:r>
     </w:p>
     <w:p>
@@ -2145,7 +3389,27 @@
           <w:sz w:val="20"/>
           <w:szCs w:val="20"/>
         </w:rPr>
-        <w:t xml:space="preserve">    email: string</w:t>
+        <w:t xml:space="preserve">    </w:t>
+      </w:r>
+      <w:proofErr w:type="gramStart"/>
+      <w:r>
+        <w:rPr>
+          <w:rFonts w:ascii="Courier New" w:eastAsia="Times New Roman" w:hAnsi="Courier New" w:cs="Courier New"/>
+          <w:i/>
+          <w:sz w:val="20"/>
+          <w:szCs w:val="20"/>
+        </w:rPr>
+        <w:t>email</w:t>
+      </w:r>
+      <w:proofErr w:type="gramEnd"/>
+      <w:r>
+        <w:rPr>
+          <w:rFonts w:ascii="Courier New" w:eastAsia="Times New Roman" w:hAnsi="Courier New" w:cs="Courier New"/>
+          <w:i/>
+          <w:sz w:val="20"/>
+          <w:szCs w:val="20"/>
+        </w:rPr>
+        <w:t>: string</w:t>
       </w:r>
     </w:p>
     <w:p>
@@ -2184,8 +3448,33 @@
           <w:sz w:val="20"/>
           <w:szCs w:val="20"/>
         </w:rPr>
-        <w:t xml:space="preserve">    address: string</w:t>
-      </w:r>
+        <w:t xml:space="preserve">    </w:t>
+      </w:r>
+      <w:proofErr w:type="gramStart"/>
+      <w:r>
+        <w:rPr>
+          <w:rFonts w:ascii="Courier New" w:eastAsia="Times New Roman" w:hAnsi="Courier New" w:cs="Courier New"/>
+          <w:i/>
+          <w:sz w:val="20"/>
+          <w:szCs w:val="20"/>
+        </w:rPr>
+        <w:t>address</w:t>
+      </w:r>
+      <w:proofErr w:type="gramEnd"/>
+      <w:r>
+        <w:rPr>
+          <w:rFonts w:ascii="Courier New" w:eastAsia="Times New Roman" w:hAnsi="Courier New" w:cs="Courier New"/>
+          <w:i/>
+          <w:sz w:val="20"/>
+          <w:szCs w:val="20"/>
+        </w:rPr>
+        <w:t>: string</w:t>
+      </w:r>
+    </w:p>
+    <w:p>
+      <w:pPr>
+        <w:spacing w:after="0" w:line="240" w:lineRule="auto"/>
+      </w:pPr>
     </w:p>
     <w:p>
       <w:pPr>
@@ -2194,41 +3483,181 @@
           <w:lang w:val="es-VE"/>
         </w:rPr>
       </w:pPr>
-    </w:p>
-    <w:p>
-      <w:pPr>
-        <w:spacing w:after="0" w:line="240" w:lineRule="auto"/>
+      <w:r>
         <w:rPr>
           <w:lang w:val="es-VE"/>
         </w:rPr>
-      </w:pPr>
+        <w:t>En el archivo anterior estamos definiendo dos objetos, “</w:t>
+      </w:r>
+      <w:proofErr w:type="spellStart"/>
       <w:r>
         <w:rPr>
           <w:lang w:val="es-VE"/>
         </w:rPr>
-        <w:t>En el archivo anterior estamos definiendo dos objetos, “User” y “Contact”. En el primero de ellos decimos que tiene 3 columnas o propiedades llamadas “username”, “passwords” y “contact_id”. Ademas, por cuestiones de nomenclatura ya Doctrine sabe que contact_id es una clave foranea de la tabla Contact.</w:t>
-      </w:r>
-    </w:p>
-    <w:p>
-      <w:pPr>
-        <w:spacing w:after="0" w:line="240" w:lineRule="auto"/>
+        <w:t>User</w:t>
+      </w:r>
+      <w:proofErr w:type="spellEnd"/>
+      <w:r>
         <w:rPr>
           <w:lang w:val="es-VE"/>
         </w:rPr>
-      </w:pPr>
-    </w:p>
-    <w:p>
-      <w:pPr>
-        <w:spacing w:after="0" w:line="240" w:lineRule="auto"/>
+        <w:t>” y “</w:t>
+      </w:r>
+      <w:proofErr w:type="spellStart"/>
+      <w:r>
         <w:rPr>
           <w:lang w:val="es-VE"/>
         </w:rPr>
-      </w:pPr>
+        <w:t>Contact</w:t>
+      </w:r>
+      <w:proofErr w:type="spellEnd"/>
       <w:r>
         <w:rPr>
           <w:lang w:val="es-VE"/>
         </w:rPr>
-        <w:t>Bueno para conocer un poco mas sobre este archivo te recomiendo leer el articulo “Trabajando con Schema.yml”.</w:t>
+        <w:t>”. En el primero de ellos decimos que tiene 3 columnas o propiedades llamadas “</w:t>
+      </w:r>
+      <w:proofErr w:type="spellStart"/>
+      <w:r>
+        <w:rPr>
+          <w:lang w:val="es-VE"/>
+        </w:rPr>
+        <w:t>username</w:t>
+      </w:r>
+      <w:proofErr w:type="spellEnd"/>
+      <w:r>
+        <w:rPr>
+          <w:lang w:val="es-VE"/>
+        </w:rPr>
+        <w:t>”, “</w:t>
+      </w:r>
+      <w:proofErr w:type="spellStart"/>
+      <w:r>
+        <w:rPr>
+          <w:lang w:val="es-VE"/>
+        </w:rPr>
+        <w:t>passwords</w:t>
+      </w:r>
+      <w:proofErr w:type="spellEnd"/>
+      <w:r>
+        <w:rPr>
+          <w:lang w:val="es-VE"/>
+        </w:rPr>
+        <w:t>” y “</w:t>
+      </w:r>
+      <w:proofErr w:type="spellStart"/>
+      <w:r>
+        <w:rPr>
+          <w:lang w:val="es-VE"/>
+        </w:rPr>
+        <w:t>contact_id</w:t>
+      </w:r>
+      <w:proofErr w:type="spellEnd"/>
+      <w:r>
+        <w:rPr>
+          <w:lang w:val="es-VE"/>
+        </w:rPr>
+        <w:t xml:space="preserve">”. </w:t>
+      </w:r>
+      <w:r>
+        <w:rPr>
+          <w:lang w:val="es-VE"/>
+        </w:rPr>
+        <w:t>Además</w:t>
+      </w:r>
+      <w:r>
+        <w:rPr>
+          <w:lang w:val="es-VE"/>
+        </w:rPr>
+        <w:t xml:space="preserve">, por cuestiones de nomenclatura ya Doctrine sabe que </w:t>
+      </w:r>
+      <w:proofErr w:type="spellStart"/>
+      <w:r>
+        <w:rPr>
+          <w:lang w:val="es-VE"/>
+        </w:rPr>
+        <w:t>contact_id</w:t>
+      </w:r>
+      <w:proofErr w:type="spellEnd"/>
+      <w:r>
+        <w:rPr>
+          <w:lang w:val="es-VE"/>
+        </w:rPr>
+        <w:t xml:space="preserve"> es una clave </w:t>
+      </w:r>
+      <w:proofErr w:type="spellStart"/>
+      <w:r>
+        <w:rPr>
+          <w:lang w:val="es-VE"/>
+        </w:rPr>
+        <w:t>foranea</w:t>
+      </w:r>
+      <w:proofErr w:type="spellEnd"/>
+      <w:r>
+        <w:rPr>
+          <w:lang w:val="es-VE"/>
+        </w:rPr>
+        <w:t xml:space="preserve"> de la tabla </w:t>
+      </w:r>
+      <w:proofErr w:type="spellStart"/>
+      <w:r>
+        <w:rPr>
+          <w:lang w:val="es-VE"/>
+        </w:rPr>
+        <w:t>Contact</w:t>
+      </w:r>
+      <w:proofErr w:type="spellEnd"/>
+      <w:r>
+        <w:rPr>
+          <w:lang w:val="es-VE"/>
+        </w:rPr>
+        <w:t>.</w:t>
+      </w:r>
+    </w:p>
+    <w:p>
+      <w:pPr>
+        <w:spacing w:after="0" w:line="240" w:lineRule="auto"/>
+        <w:rPr>
+          <w:lang w:val="es-VE"/>
+        </w:rPr>
+      </w:pPr>
+    </w:p>
+    <w:p>
+      <w:pPr>
+        <w:spacing w:after="0" w:line="240" w:lineRule="auto"/>
+        <w:rPr>
+          <w:lang w:val="es-VE"/>
+        </w:rPr>
+      </w:pPr>
+      <w:r>
+        <w:rPr>
+          <w:lang w:val="es-VE"/>
+        </w:rPr>
+        <w:t xml:space="preserve">Bueno para conocer un poco </w:t>
+      </w:r>
+      <w:r>
+        <w:rPr>
+          <w:lang w:val="es-VE"/>
+        </w:rPr>
+        <w:t>más</w:t>
+      </w:r>
+      <w:r>
+        <w:rPr>
+          <w:lang w:val="es-VE"/>
+        </w:rPr>
+        <w:t xml:space="preserve"> sobre este archivo te recomiendo leer el </w:t>
+      </w:r>
+      <w:r>
+        <w:rPr>
+          <w:lang w:val="es-VE"/>
+        </w:rPr>
+        <w:t>artículo</w:t>
+      </w:r>
+      <w:r>
+        <w:rPr>
+          <w:lang w:val="es-VE"/>
+        </w:rPr>
+        <w:t xml:space="preserve"> “Trabajando con Schema.yml”.</w:t>
       </w:r>
     </w:p>
     <w:sectPr>

</xml_diff>